<commit_message>
Wrote up evaluation and minor changes to code.
</commit_message>
<xml_diff>
--- a/Task 1 OOP Business Client Application.docx
+++ b/Task 1 OOP Business Client Application.docx
@@ -157,7 +157,7 @@
               </wp:anchor>
             </w:drawing>
           </mc:Choice>
-          <mc:Fallback xmlns:mo="http://schemas.microsoft.com/office/mac/office/2008/main" xmlns:mv="urn:schemas-microsoft-com:mac:vml">
+          <mc:Fallback xmlns:mv="urn:schemas-microsoft-com:mac:vml" xmlns:mo="http://schemas.microsoft.com/office/mac/office/2008/main">
             <w:pict>
               <v:line w14:anchorId="55B402F6" id="Straight Connector 1" o:spid="_x0000_s1026" style="position:absolute;flip:y;z-index:251659264;visibility:visible;mso-wrap-style:square;mso-width-percent:0;mso-wrap-distance-left:9pt;mso-wrap-distance-top:0;mso-wrap-distance-right:9pt;mso-wrap-distance-bottom:0;mso-position-horizontal:absolute;mso-position-horizontal-relative:text;mso-position-vertical:absolute;mso-position-vertical-relative:text;mso-width-percent:0;mso-width-relative:margin" from="-12pt,32.25pt" to="471pt,32.95pt" o:gfxdata="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" strokecolor="#4472c4 [3204]" strokeweight=".5pt">
                 <v:stroke joinstyle="miter"/>
@@ -280,13 +280,8 @@
       </w:r>
       <w:r>
         <w:br/>
-        <w:t xml:space="preserve">Part 1: 2 weeks for the completion of the investigation and design of the </w:t>
-      </w:r>
-      <w:proofErr w:type="gramStart"/>
-      <w:r>
-        <w:t>project</w:t>
-      </w:r>
-      <w:proofErr w:type="gramEnd"/>
+        <w:t>Part 1: 2 weeks for the completion of the investigation and design of the project</w:t>
+      </w:r>
     </w:p>
     <w:p>
       <w:r>
@@ -5378,7 +5373,7 @@
       </w:tr>
       <w:tr>
         <w:trPr>
-          <w:trHeight w:val="20"/>
+          <w:trHeight w:val="326"/>
         </w:trPr>
         <w:tc>
           <w:tcPr>
@@ -12113,6 +12108,15 @@
 </file>
 
 <file path=customXml/item1.xml><?xml version="1.0" encoding="utf-8"?>
+<?mso-contentType ?>
+<FormTemplates xmlns="http://schemas.microsoft.com/sharepoint/v3/contenttype/forms">
+  <Display>DocumentLibraryForm</Display>
+  <Edit>DocumentLibraryForm</Edit>
+  <New>DocumentLibraryForm</New>
+</FormTemplates>
+</file>
+
+<file path=customXml/item2.xml><?xml version="1.0" encoding="utf-8"?>
 <ct:contentTypeSchema xmlns:ct="http://schemas.microsoft.com/office/2006/metadata/contentType" xmlns:ma="http://schemas.microsoft.com/office/2006/metadata/properties/metaAttributes" ct:_="" ma:_="" ma:contentTypeName="Document" ma:contentTypeID="0x0101008DE752C84087F043ABB4F5DA7007FA5F" ma:contentTypeVersion="1" ma:contentTypeDescription="Create a new document." ma:contentTypeScope="" ma:versionID="dbb42446afb3245b0beb89eaa44fb4a7">
   <xsd:schema xmlns:xsd="http://www.w3.org/2001/XMLSchema" xmlns:xs="http://www.w3.org/2001/XMLSchema" xmlns:p="http://schemas.microsoft.com/office/2006/metadata/properties" xmlns:ns2="5c1ed64e-8faf-4818-ad2b-925c9697a066" targetNamespace="http://schemas.microsoft.com/office/2006/metadata/properties" ma:root="true" ma:fieldsID="aad96dbb42b8e14b9ef1b1f8414a6391" ns2:_="">
     <xsd:import namespace="5c1ed64e-8faf-4818-ad2b-925c9697a066"/>
@@ -12238,16 +12242,15 @@
 </ct:contentTypeSchema>
 </file>
 
-<file path=customXml/item2.xml><?xml version="1.0" encoding="utf-8"?>
-<?mso-contentType ?>
-<FormTemplates xmlns="http://schemas.microsoft.com/sharepoint/v3/contenttype/forms">
-  <Display>DocumentLibraryForm</Display>
-  <Edit>DocumentLibraryForm</Edit>
-  <New>DocumentLibraryForm</New>
-</FormTemplates>
+<file path=customXml/itemProps1.xml><?xml version="1.0" encoding="utf-8"?>
+<ds:datastoreItem xmlns:ds="http://schemas.openxmlformats.org/officeDocument/2006/customXml" ds:itemID="{14A17700-46B6-4DC5-B13D-D84314A43EED}">
+  <ds:schemaRefs>
+    <ds:schemaRef ds:uri="http://schemas.microsoft.com/sharepoint/v3/contenttype/forms"/>
+  </ds:schemaRefs>
+</ds:datastoreItem>
 </file>
 
-<file path=customXml/itemProps1.xml><?xml version="1.0" encoding="utf-8"?>
+<file path=customXml/itemProps2.xml><?xml version="1.0" encoding="utf-8"?>
 <ds:datastoreItem xmlns:ds="http://schemas.openxmlformats.org/officeDocument/2006/customXml" ds:itemID="{E647BB05-928B-466E-BCBD-9C6A54038E15}">
   <ds:schemaRefs>
     <ds:schemaRef ds:uri="http://schemas.microsoft.com/office/2006/metadata/contentType"/>
@@ -12263,12 +12266,4 @@
     <ds:schemaRef ds:uri="http://schemas.microsoft.com/internal/obd"/>
   </ds:schemaRefs>
 </ds:datastoreItem>
-</file>
-
-<file path=customXml/itemProps2.xml><?xml version="1.0" encoding="utf-8"?>
-<ds:datastoreItem xmlns:ds="http://schemas.openxmlformats.org/officeDocument/2006/customXml" ds:itemID="{14A17700-46B6-4DC5-B13D-D84314A43EED}">
-  <ds:schemaRefs>
-    <ds:schemaRef ds:uri="http://schemas.microsoft.com/sharepoint/v3/contenttype/forms"/>
-  </ds:schemaRefs>
-</ds:datastoreItem>
 </file>
</xml_diff>